<commit_message>
update practice for week06
</commit_message>
<xml_diff>
--- a/docs/Labs/Practice01/Practice01.docx
+++ b/docs/Labs/Practice01/Practice01.docx
@@ -8,17 +8,17 @@
         <w:spacing w:before="100" w:beforeAutospacing="1" w:after="100" w:afterAutospacing="1" w:line="240" w:lineRule="auto"/>
         <w:jc w:val="left"/>
         <w:rPr>
-          <w:rFonts w:ascii="Calibri" w:hAnsi="Calibri" w:cs="Calibri" w:hint="eastAsia"/>
-          <w:kern w:val="0"/>
-          <w:sz w:val="28"/>
-          <w:szCs w:val="28"/>
-          <w:lang w:eastAsia="zh-CN"/>
-          <w14:ligatures w14:val="none"/>
-        </w:rPr>
-      </w:pPr>
-      <w:r>
-        <w:rPr>
-          <w:rFonts w:ascii="Calibri" w:hAnsi="Calibri" w:cs="Calibri" w:hint="eastAsia"/>
+          <w:rFonts w:ascii="Calibri" w:hAnsi="Calibri" w:cs="Calibri"/>
+          <w:kern w:val="0"/>
+          <w:sz w:val="28"/>
+          <w:szCs w:val="28"/>
+          <w:lang w:eastAsia="zh-CN"/>
+          <w14:ligatures w14:val="none"/>
+        </w:rPr>
+      </w:pPr>
+      <w:r>
+        <w:rPr>
+          <w:rFonts w:ascii="Calibri" w:hAnsi="Calibri" w:cs="Calibri"/>
           <w:kern w:val="0"/>
           <w:sz w:val="28"/>
           <w:szCs w:val="28"/>
@@ -51,8 +51,21 @@
           <w:lang w:eastAsia="zh-CN"/>
           <w14:ligatures w14:val="none"/>
         </w:rPr>
-        <w:t>Task 1</w:t>
-      </w:r>
+        <w:t xml:space="preserve">Task </w:t>
+      </w:r>
+      <w:proofErr w:type="gramStart"/>
+      <w:r>
+        <w:rPr>
+          <w:rFonts w:ascii="Calibri" w:hAnsi="Calibri" w:cs="Calibri"/>
+          <w:kern w:val="0"/>
+          <w:sz w:val="28"/>
+          <w:szCs w:val="28"/>
+          <w:lang w:eastAsia="zh-CN"/>
+          <w14:ligatures w14:val="none"/>
+        </w:rPr>
+        <w:t>1</w:t>
+      </w:r>
+      <w:proofErr w:type="gramEnd"/>
     </w:p>
     <w:p>
       <w:pPr>
@@ -75,12 +88,26 @@
           <w:szCs w:val="28"/>
           <w14:ligatures w14:val="none"/>
         </w:rPr>
-        <w:t xml:space="preserve">Modify the given function </w:t>
+        <w:t>Modify the given function</w:t>
+      </w:r>
+      <w:r>
+        <w:rPr>
+          <w:rFonts w:ascii="Calibri" w:eastAsia="Times New Roman" w:hAnsi="Calibri" w:cs="Calibri"/>
+          <w:b/>
+          <w:bCs/>
+          <w:kern w:val="0"/>
+          <w:sz w:val="28"/>
+          <w:szCs w:val="28"/>
+          <w14:ligatures w14:val="none"/>
+        </w:rPr>
+        <w:t xml:space="preserve"> </w:t>
       </w:r>
       <w:proofErr w:type="spellStart"/>
       <w:r>
         <w:rPr>
           <w:rFonts w:ascii="Calibri" w:eastAsia="Times New Roman" w:hAnsi="Calibri" w:cs="Calibri"/>
+          <w:b/>
+          <w:bCs/>
           <w:kern w:val="0"/>
           <w:sz w:val="28"/>
           <w:szCs w:val="28"/>
@@ -89,6 +116,59 @@
         <w:t>fn_mid</w:t>
       </w:r>
       <w:proofErr w:type="spellEnd"/>
+      <w:r>
+        <w:rPr>
+          <w:rFonts w:ascii="Calibri" w:hAnsi="Calibri" w:cs="Calibri"/>
+          <w:b/>
+          <w:bCs/>
+          <w:kern w:val="0"/>
+          <w:sz w:val="28"/>
+          <w:szCs w:val="28"/>
+          <w:lang w:eastAsia="zh-CN"/>
+          <w14:ligatures w14:val="none"/>
+        </w:rPr>
+        <w:t xml:space="preserve"> </w:t>
+      </w:r>
+      <w:r>
+        <w:rPr>
+          <w:rFonts w:ascii="Calibri" w:hAnsi="Calibri" w:cs="Calibri"/>
+          <w:b/>
+          <w:bCs/>
+          <w:kern w:val="0"/>
+          <w:sz w:val="28"/>
+          <w:szCs w:val="28"/>
+          <w:lang w:eastAsia="zh-CN"/>
+          <w14:ligatures w14:val="none"/>
+        </w:rPr>
+        <w:t>（</w:t>
+      </w:r>
+      <w:r>
+        <w:rPr>
+          <w:rFonts w:ascii="Calibri" w:hAnsi="Calibri" w:cs="Calibri"/>
+          <w:b/>
+          <w:bCs/>
+          <w:color w:val="C00000"/>
+          <w:kern w:val="0"/>
+          <w:sz w:val="28"/>
+          <w:szCs w:val="28"/>
+          <w:lang w:eastAsia="zh-CN"/>
+          <w14:ligatures w14:val="none"/>
+        </w:rPr>
+        <w:t>Example 03 in Lecture</w:t>
+      </w:r>
+      <w:r>
+        <w:rPr>
+          <w:rFonts w:ascii="Calibri" w:hAnsi="Calibri" w:cs="Calibri"/>
+          <w:b/>
+          <w:bCs/>
+          <w:kern w:val="0"/>
+          <w:sz w:val="28"/>
+          <w:szCs w:val="28"/>
+          <w:lang w:eastAsia="zh-CN"/>
+          <w14:ligatures w14:val="none"/>
+        </w:rPr>
+        <w:t>）</w:t>
+      </w:r>
       <w:r>
         <w:rPr>
           <w:rFonts w:ascii="Calibri" w:eastAsia="Times New Roman" w:hAnsi="Calibri" w:cs="Calibri"/>
@@ -273,6 +353,7 @@
         </w:rPr>
         <w:t xml:space="preserve">Test your function by extracting the last </w:t>
       </w:r>
+      <w:proofErr w:type="gramStart"/>
       <w:r>
         <w:rPr>
           <w:rFonts w:ascii="Calibri" w:eastAsia="Times New Roman" w:hAnsi="Calibri" w:cs="Calibri"/>
@@ -285,6 +366,7 @@
         </w:rPr>
         <w:t>5</w:t>
       </w:r>
+      <w:proofErr w:type="gramEnd"/>
       <w:r>
         <w:rPr>
           <w:rFonts w:ascii="Calibri" w:eastAsia="Times New Roman" w:hAnsi="Calibri" w:cs="Calibri"/>
@@ -324,23 +406,47 @@
         <w:spacing w:before="100" w:beforeAutospacing="1" w:after="100" w:afterAutospacing="1" w:line="240" w:lineRule="auto"/>
         <w:jc w:val="left"/>
         <w:rPr>
-          <w:rFonts w:ascii="Calibri" w:eastAsia="Times New Roman" w:hAnsi="Calibri" w:cs="Calibri" w:hint="eastAsia"/>
-          <w:kern w:val="0"/>
-          <w:sz w:val="28"/>
-          <w:szCs w:val="28"/>
-          <w14:ligatures w14:val="none"/>
-        </w:rPr>
-      </w:pPr>
-      <w:r>
-        <w:rPr>
-          <w:rFonts w:ascii="Calibri" w:hAnsi="Calibri" w:cs="Calibri" w:hint="eastAsia"/>
-          <w:kern w:val="0"/>
-          <w:sz w:val="28"/>
-          <w:szCs w:val="28"/>
-          <w:lang w:eastAsia="zh-CN"/>
-          <w14:ligatures w14:val="none"/>
-        </w:rPr>
-        <w:t xml:space="preserve">Task 2. </w:t>
+          <w:rFonts w:ascii="Calibri" w:eastAsia="Times New Roman" w:hAnsi="Calibri" w:cs="Calibri"/>
+          <w:kern w:val="0"/>
+          <w:sz w:val="28"/>
+          <w:szCs w:val="28"/>
+          <w14:ligatures w14:val="none"/>
+        </w:rPr>
+      </w:pPr>
+      <w:r>
+        <w:rPr>
+          <w:rFonts w:ascii="Calibri" w:hAnsi="Calibri" w:cs="Calibri"/>
+          <w:kern w:val="0"/>
+          <w:sz w:val="28"/>
+          <w:szCs w:val="28"/>
+          <w:lang w:eastAsia="zh-CN"/>
+          <w14:ligatures w14:val="none"/>
+        </w:rPr>
+        <w:t xml:space="preserve">Task </w:t>
+      </w:r>
+      <w:proofErr w:type="gramStart"/>
+      <w:r>
+        <w:rPr>
+          <w:rFonts w:ascii="Calibri" w:hAnsi="Calibri" w:cs="Calibri"/>
+          <w:kern w:val="0"/>
+          <w:sz w:val="28"/>
+          <w:szCs w:val="28"/>
+          <w:lang w:eastAsia="zh-CN"/>
+          <w14:ligatures w14:val="none"/>
+        </w:rPr>
+        <w:t>2</w:t>
+      </w:r>
+      <w:proofErr w:type="gramEnd"/>
+      <w:r>
+        <w:rPr>
+          <w:rFonts w:ascii="Calibri" w:hAnsi="Calibri" w:cs="Calibri"/>
+          <w:kern w:val="0"/>
+          <w:sz w:val="28"/>
+          <w:szCs w:val="28"/>
+          <w:lang w:eastAsia="zh-CN"/>
+          <w14:ligatures w14:val="none"/>
+        </w:rPr>
+        <w:t xml:space="preserve">. </w:t>
       </w:r>
     </w:p>
     <w:p>
@@ -349,32 +455,81 @@
         <w:spacing w:before="100" w:beforeAutospacing="1" w:after="100" w:afterAutospacing="1" w:line="240" w:lineRule="auto"/>
         <w:jc w:val="left"/>
         <w:rPr>
-          <w:rFonts w:ascii="Times New Roman" w:eastAsia="Times New Roman" w:hAnsi="Times New Roman" w:cs="Times New Roman"/>
-          <w:kern w:val="0"/>
-          <w:sz w:val="24"/>
-          <w:szCs w:val="24"/>
-          <w14:ligatures w14:val="none"/>
-        </w:rPr>
-      </w:pPr>
-      <w:r>
-        <w:rPr>
-          <w:rFonts w:ascii="Times New Roman" w:eastAsia="Times New Roman" w:hAnsi="Times New Roman" w:cs="Times New Roman"/>
-          <w:kern w:val="0"/>
-          <w:sz w:val="24"/>
-          <w:szCs w:val="24"/>
-          <w14:ligatures w14:val="none"/>
-        </w:rPr>
-        <w:t xml:space="preserve">Create a function named </w:t>
+          <w:rFonts w:ascii="Calibri" w:eastAsia="Times New Roman" w:hAnsi="Calibri" w:cs="Calibri"/>
+          <w:kern w:val="0"/>
+          <w:sz w:val="28"/>
+          <w:szCs w:val="28"/>
+          <w14:ligatures w14:val="none"/>
+        </w:rPr>
+      </w:pPr>
+      <w:r>
+        <w:rPr>
+          <w:rFonts w:ascii="Calibri" w:hAnsi="Calibri" w:cs="Calibri"/>
+          <w:color w:val="C00000"/>
+          <w:kern w:val="0"/>
+          <w:sz w:val="28"/>
+          <w:szCs w:val="28"/>
+          <w:lang w:eastAsia="zh-CN"/>
+          <w14:ligatures w14:val="none"/>
+        </w:rPr>
+        <w:t xml:space="preserve">Based on function </w:t>
       </w:r>
       <w:proofErr w:type="spellStart"/>
       <w:r>
         <w:rPr>
-          <w:rFonts w:ascii="Courier New" w:eastAsia="Times New Roman" w:hAnsi="Courier New" w:cs="Courier New"/>
+          <w:rFonts w:ascii="Calibri" w:hAnsi="Calibri" w:cs="Calibri"/>
+          <w:color w:val="C00000"/>
+          <w:kern w:val="0"/>
+          <w:sz w:val="28"/>
+          <w:szCs w:val="28"/>
+          <w:lang w:eastAsia="zh-CN"/>
+          <w14:ligatures w14:val="none"/>
+        </w:rPr>
+        <w:t>fnSway</w:t>
+      </w:r>
+      <w:proofErr w:type="spellEnd"/>
+      <w:r>
+        <w:rPr>
+          <w:rFonts w:ascii="Calibri" w:hAnsi="Calibri" w:cs="Calibri"/>
+          <w:color w:val="C00000"/>
+          <w:kern w:val="0"/>
+          <w:sz w:val="28"/>
+          <w:szCs w:val="28"/>
+          <w:lang w:eastAsia="zh-CN"/>
+          <w14:ligatures w14:val="none"/>
+        </w:rPr>
+        <w:t xml:space="preserve"> (Example 04 in Lecture)</w:t>
+      </w:r>
+      <w:r>
+        <w:rPr>
+          <w:rFonts w:ascii="Calibri" w:hAnsi="Calibri" w:cs="Calibri"/>
+          <w:kern w:val="0"/>
+          <w:sz w:val="28"/>
+          <w:szCs w:val="28"/>
+          <w:lang w:eastAsia="zh-CN"/>
+          <w14:ligatures w14:val="none"/>
+        </w:rPr>
+        <w:t xml:space="preserve"> to c</w:t>
+      </w:r>
+      <w:r>
+        <w:rPr>
+          <w:rFonts w:ascii="Calibri" w:eastAsia="Times New Roman" w:hAnsi="Calibri" w:cs="Calibri"/>
+          <w:kern w:val="0"/>
+          <w:sz w:val="28"/>
+          <w:szCs w:val="28"/>
+          <w14:ligatures w14:val="none"/>
+        </w:rPr>
+        <w:t xml:space="preserve">reate a function named </w:t>
+      </w:r>
+      <w:proofErr w:type="spellStart"/>
+      <w:r>
+        <w:rPr>
+          <w:rFonts w:ascii="Calibri" w:eastAsia="Times New Roman" w:hAnsi="Calibri" w:cs="Calibri"/>
           <w:b/>
           <w:bCs/>
           <w:kern w:val="0"/>
-          <w:sz w:val="20"/>
-          <w:szCs w:val="20"/>
+          <w:sz w:val="28"/>
+          <w:szCs w:val="28"/>
           <w14:ligatures w14:val="none"/>
         </w:rPr>
         <w:t>fnLatLonToUTM</w:t>
@@ -382,32 +537,32 @@
       <w:proofErr w:type="spellEnd"/>
       <w:r>
         <w:rPr>
-          <w:rFonts w:ascii="Times New Roman" w:eastAsia="Times New Roman" w:hAnsi="Times New Roman" w:cs="Times New Roman"/>
-          <w:kern w:val="0"/>
-          <w:sz w:val="24"/>
-          <w:szCs w:val="24"/>
+          <w:rFonts w:ascii="Calibri" w:eastAsia="Times New Roman" w:hAnsi="Calibri" w:cs="Calibri"/>
+          <w:kern w:val="0"/>
+          <w:sz w:val="28"/>
+          <w:szCs w:val="28"/>
           <w14:ligatures w14:val="none"/>
         </w:rPr>
         <w:t xml:space="preserve"> that converts a given latitude and longitude into approximate </w:t>
       </w:r>
       <w:r>
         <w:rPr>
-          <w:rFonts w:ascii="Times New Roman" w:eastAsia="Times New Roman" w:hAnsi="Times New Roman" w:cs="Times New Roman"/>
+          <w:rFonts w:ascii="Calibri" w:eastAsia="Times New Roman" w:hAnsi="Calibri" w:cs="Calibri"/>
           <w:b/>
           <w:bCs/>
           <w:kern w:val="0"/>
-          <w:sz w:val="24"/>
-          <w:szCs w:val="24"/>
+          <w:sz w:val="28"/>
+          <w:szCs w:val="28"/>
           <w14:ligatures w14:val="none"/>
         </w:rPr>
         <w:t>UTM-like</w:t>
       </w:r>
       <w:r>
         <w:rPr>
-          <w:rFonts w:ascii="Times New Roman" w:eastAsia="Times New Roman" w:hAnsi="Times New Roman" w:cs="Times New Roman"/>
-          <w:kern w:val="0"/>
-          <w:sz w:val="24"/>
-          <w:szCs w:val="24"/>
+          <w:rFonts w:ascii="Calibri" w:eastAsia="Times New Roman" w:hAnsi="Calibri" w:cs="Calibri"/>
+          <w:kern w:val="0"/>
+          <w:sz w:val="28"/>
+          <w:szCs w:val="28"/>
           <w14:ligatures w14:val="none"/>
         </w:rPr>
         <w:t xml:space="preserve"> coordinates using a simple transformation.</w:t>
@@ -423,84 +578,44 @@
         <w:spacing w:before="100" w:beforeAutospacing="1" w:after="100" w:afterAutospacing="1" w:line="240" w:lineRule="auto"/>
         <w:jc w:val="left"/>
         <w:rPr>
-          <w:rFonts w:ascii="Times New Roman" w:eastAsia="Times New Roman" w:hAnsi="Times New Roman" w:cs="Times New Roman"/>
-          <w:kern w:val="0"/>
-          <w:sz w:val="24"/>
-          <w:szCs w:val="24"/>
-          <w14:ligatures w14:val="none"/>
-        </w:rPr>
-      </w:pPr>
-      <w:r>
-        <w:rPr>
-          <w:rFonts w:ascii="Times New Roman" w:eastAsia="Times New Roman" w:hAnsi="Times New Roman" w:cs="Times New Roman"/>
-          <w:kern w:val="0"/>
-          <w:sz w:val="24"/>
-          <w:szCs w:val="24"/>
+          <w:rFonts w:ascii="Calibri" w:eastAsia="Times New Roman" w:hAnsi="Calibri" w:cs="Calibri"/>
+          <w:kern w:val="0"/>
+          <w:sz w:val="28"/>
+          <w:szCs w:val="28"/>
+          <w14:ligatures w14:val="none"/>
+        </w:rPr>
+      </w:pPr>
+      <w:r>
+        <w:rPr>
+          <w:rFonts w:ascii="Calibri" w:eastAsia="Times New Roman" w:hAnsi="Calibri" w:cs="Calibri"/>
+          <w:kern w:val="0"/>
+          <w:sz w:val="28"/>
+          <w:szCs w:val="28"/>
           <w14:ligatures w14:val="none"/>
         </w:rPr>
         <w:t xml:space="preserve">The function should take two </w:t>
       </w:r>
       <w:r>
         <w:rPr>
-          <w:rFonts w:ascii="Courier New" w:eastAsia="Times New Roman" w:hAnsi="Courier New" w:cs="Courier New"/>
+          <w:rFonts w:ascii="Calibri" w:eastAsia="Times New Roman" w:hAnsi="Calibri" w:cs="Calibri"/>
           <w:b/>
           <w:bCs/>
           <w:kern w:val="0"/>
-          <w:sz w:val="20"/>
-          <w:szCs w:val="20"/>
+          <w:sz w:val="28"/>
+          <w:szCs w:val="28"/>
           <w14:ligatures w14:val="none"/>
         </w:rPr>
         <w:t>INOUT</w:t>
       </w:r>
       <w:r>
         <w:rPr>
-          <w:rFonts w:ascii="Times New Roman" w:eastAsia="Times New Roman" w:hAnsi="Times New Roman" w:cs="Times New Roman"/>
-          <w:kern w:val="0"/>
-          <w:sz w:val="24"/>
-          <w:szCs w:val="24"/>
-          <w14:ligatures w14:val="none"/>
-        </w:rPr>
-        <w:t xml:space="preserve"> parameters: </w:t>
-      </w:r>
-      <w:r>
-        <w:rPr>
-          <w:rFonts w:ascii="Courier New" w:eastAsia="Times New Roman" w:hAnsi="Courier New" w:cs="Courier New"/>
-          <w:kern w:val="0"/>
-          <w:sz w:val="20"/>
-          <w:szCs w:val="20"/>
-          <w14:ligatures w14:val="none"/>
-        </w:rPr>
-        <w:t>latitude</w:t>
-      </w:r>
-      <w:r>
-        <w:rPr>
-          <w:rFonts w:ascii="Times New Roman" w:eastAsia="Times New Roman" w:hAnsi="Times New Roman" w:cs="Times New Roman"/>
-          <w:kern w:val="0"/>
-          <w:sz w:val="24"/>
-          <w:szCs w:val="24"/>
-          <w14:ligatures w14:val="none"/>
-        </w:rPr>
-        <w:t xml:space="preserve"> and </w:t>
-      </w:r>
-      <w:r>
-        <w:rPr>
-          <w:rFonts w:ascii="Courier New" w:eastAsia="Times New Roman" w:hAnsi="Courier New" w:cs="Courier New"/>
-          <w:kern w:val="0"/>
-          <w:sz w:val="20"/>
-          <w:szCs w:val="20"/>
-          <w14:ligatures w14:val="none"/>
-        </w:rPr>
-        <w:t>longitude</w:t>
-      </w:r>
-      <w:r>
-        <w:rPr>
-          <w:rFonts w:ascii="Times New Roman" w:eastAsia="Times New Roman" w:hAnsi="Times New Roman" w:cs="Times New Roman"/>
-          <w:kern w:val="0"/>
-          <w:sz w:val="24"/>
-          <w:szCs w:val="24"/>
-          <w14:ligatures w14:val="none"/>
-        </w:rPr>
-        <w:t>.</w:t>
+          <w:rFonts w:ascii="Calibri" w:eastAsia="Times New Roman" w:hAnsi="Calibri" w:cs="Calibri"/>
+          <w:kern w:val="0"/>
+          <w:sz w:val="28"/>
+          <w:szCs w:val="28"/>
+          <w14:ligatures w14:val="none"/>
+        </w:rPr>
+        <w:t xml:space="preserve"> parameters: latitude and longitude.</w:t>
       </w:r>
     </w:p>
     <w:p>
@@ -513,19 +628,19 @@
         <w:spacing w:before="100" w:beforeAutospacing="1" w:after="100" w:afterAutospacing="1" w:line="240" w:lineRule="auto"/>
         <w:jc w:val="left"/>
         <w:rPr>
-          <w:rFonts w:ascii="Times New Roman" w:eastAsia="Times New Roman" w:hAnsi="Times New Roman" w:cs="Times New Roman"/>
-          <w:kern w:val="0"/>
-          <w:sz w:val="24"/>
-          <w:szCs w:val="24"/>
-          <w14:ligatures w14:val="none"/>
-        </w:rPr>
-      </w:pPr>
-      <w:r>
-        <w:rPr>
-          <w:rFonts w:ascii="Times New Roman" w:eastAsia="Times New Roman" w:hAnsi="Times New Roman" w:cs="Times New Roman"/>
-          <w:kern w:val="0"/>
-          <w:sz w:val="24"/>
-          <w:szCs w:val="24"/>
+          <w:rFonts w:ascii="Calibri" w:eastAsia="Times New Roman" w:hAnsi="Calibri" w:cs="Calibri"/>
+          <w:kern w:val="0"/>
+          <w:sz w:val="28"/>
+          <w:szCs w:val="28"/>
+          <w14:ligatures w14:val="none"/>
+        </w:rPr>
+      </w:pPr>
+      <w:r>
+        <w:rPr>
+          <w:rFonts w:ascii="Calibri" w:eastAsia="Times New Roman" w:hAnsi="Calibri" w:cs="Calibri"/>
+          <w:kern w:val="0"/>
+          <w:sz w:val="28"/>
+          <w:szCs w:val="28"/>
           <w14:ligatures w14:val="none"/>
         </w:rPr>
         <w:t>Convert the latitude and longitude into approximate UTM coordinates using the following formulas:</w:t>
@@ -541,21 +656,21 @@
         <w:spacing w:before="100" w:beforeAutospacing="1" w:after="100" w:afterAutospacing="1" w:line="240" w:lineRule="auto"/>
         <w:jc w:val="left"/>
         <w:rPr>
-          <w:rFonts w:ascii="Times New Roman" w:eastAsia="Times New Roman" w:hAnsi="Times New Roman" w:cs="Times New Roman"/>
-          <w:kern w:val="0"/>
-          <w:sz w:val="24"/>
-          <w:szCs w:val="24"/>
-          <w14:ligatures w14:val="none"/>
-        </w:rPr>
-      </w:pPr>
-      <w:r>
-        <w:rPr>
-          <w:rFonts w:ascii="Times New Roman" w:eastAsia="Times New Roman" w:hAnsi="Times New Roman" w:cs="Times New Roman"/>
+          <w:rFonts w:ascii="Calibri" w:eastAsia="Times New Roman" w:hAnsi="Calibri" w:cs="Calibri"/>
+          <w:kern w:val="0"/>
+          <w:sz w:val="28"/>
+          <w:szCs w:val="28"/>
+          <w14:ligatures w14:val="none"/>
+        </w:rPr>
+      </w:pPr>
+      <w:r>
+        <w:rPr>
+          <w:rFonts w:ascii="Calibri" w:eastAsia="Times New Roman" w:hAnsi="Calibri" w:cs="Calibri"/>
           <w:b/>
           <w:bCs/>
           <w:kern w:val="0"/>
-          <w:sz w:val="24"/>
-          <w:szCs w:val="24"/>
+          <w:sz w:val="28"/>
+          <w:szCs w:val="28"/>
           <w14:ligatures w14:val="none"/>
         </w:rPr>
         <w:t>Easting (x) = (longitude + 180) * 5000</w:t>
@@ -571,21 +686,21 @@
         <w:spacing w:before="100" w:beforeAutospacing="1" w:after="100" w:afterAutospacing="1" w:line="240" w:lineRule="auto"/>
         <w:jc w:val="left"/>
         <w:rPr>
-          <w:rFonts w:ascii="Times New Roman" w:eastAsia="Times New Roman" w:hAnsi="Times New Roman" w:cs="Times New Roman"/>
-          <w:kern w:val="0"/>
-          <w:sz w:val="24"/>
-          <w:szCs w:val="24"/>
-          <w14:ligatures w14:val="none"/>
-        </w:rPr>
-      </w:pPr>
-      <w:r>
-        <w:rPr>
-          <w:rFonts w:ascii="Times New Roman" w:eastAsia="Times New Roman" w:hAnsi="Times New Roman" w:cs="Times New Roman"/>
+          <w:rFonts w:ascii="Calibri" w:eastAsia="Times New Roman" w:hAnsi="Calibri" w:cs="Calibri"/>
+          <w:kern w:val="0"/>
+          <w:sz w:val="28"/>
+          <w:szCs w:val="28"/>
+          <w14:ligatures w14:val="none"/>
+        </w:rPr>
+      </w:pPr>
+      <w:r>
+        <w:rPr>
+          <w:rFonts w:ascii="Calibri" w:eastAsia="Times New Roman" w:hAnsi="Calibri" w:cs="Calibri"/>
           <w:b/>
           <w:bCs/>
           <w:kern w:val="0"/>
-          <w:sz w:val="24"/>
-          <w:szCs w:val="24"/>
+          <w:sz w:val="28"/>
+          <w:szCs w:val="28"/>
           <w14:ligatures w14:val="none"/>
         </w:rPr>
         <w:t>Northing (y) = (latitude + 90) * 10000</w:t>
@@ -601,40 +716,30 @@
         <w:spacing w:before="100" w:beforeAutospacing="1" w:after="100" w:afterAutospacing="1" w:line="240" w:lineRule="auto"/>
         <w:jc w:val="left"/>
         <w:rPr>
-          <w:rFonts w:ascii="Times New Roman" w:eastAsia="Times New Roman" w:hAnsi="Times New Roman" w:cs="Times New Roman"/>
-          <w:kern w:val="0"/>
-          <w:sz w:val="24"/>
-          <w:szCs w:val="24"/>
-          <w14:ligatures w14:val="none"/>
-        </w:rPr>
-      </w:pPr>
-      <w:r>
-        <w:rPr>
-          <w:rFonts w:ascii="Times New Roman" w:eastAsia="Times New Roman" w:hAnsi="Times New Roman" w:cs="Times New Roman"/>
-          <w:kern w:val="0"/>
-          <w:sz w:val="24"/>
-          <w:szCs w:val="24"/>
-          <w14:ligatures w14:val="none"/>
-        </w:rPr>
-        <w:t xml:space="preserve">Call the function using </w:t>
-      </w:r>
-      <w:r>
-        <w:rPr>
-          <w:rFonts w:ascii="Courier New" w:eastAsia="Times New Roman" w:hAnsi="Courier New" w:cs="Courier New"/>
-          <w:kern w:val="0"/>
-          <w:sz w:val="20"/>
-          <w:szCs w:val="20"/>
-          <w14:ligatures w14:val="none"/>
-        </w:rPr>
-        <w:t xml:space="preserve">SELECT </w:t>
+          <w:rFonts w:ascii="Calibri" w:eastAsia="Times New Roman" w:hAnsi="Calibri" w:cs="Calibri"/>
+          <w:kern w:val="0"/>
+          <w:sz w:val="28"/>
+          <w:szCs w:val="28"/>
+          <w14:ligatures w14:val="none"/>
+        </w:rPr>
+      </w:pPr>
+      <w:r>
+        <w:rPr>
+          <w:rFonts w:ascii="Calibri" w:eastAsia="Times New Roman" w:hAnsi="Calibri" w:cs="Calibri"/>
+          <w:kern w:val="0"/>
+          <w:sz w:val="28"/>
+          <w:szCs w:val="28"/>
+          <w14:ligatures w14:val="none"/>
+        </w:rPr>
+        <w:t xml:space="preserve">Call the function using SELECT </w:t>
       </w:r>
       <w:proofErr w:type="spellStart"/>
       <w:r>
         <w:rPr>
-          <w:rFonts w:ascii="Courier New" w:eastAsia="Times New Roman" w:hAnsi="Courier New" w:cs="Courier New"/>
-          <w:kern w:val="0"/>
-          <w:sz w:val="20"/>
-          <w:szCs w:val="20"/>
+          <w:rFonts w:ascii="Calibri" w:eastAsia="Times New Roman" w:hAnsi="Calibri" w:cs="Calibri"/>
+          <w:kern w:val="0"/>
+          <w:sz w:val="28"/>
+          <w:szCs w:val="28"/>
           <w14:ligatures w14:val="none"/>
         </w:rPr>
         <w:t>fnLatLonToUTM</w:t>
@@ -642,23 +747,13 @@
       <w:proofErr w:type="spellEnd"/>
       <w:r>
         <w:rPr>
-          <w:rFonts w:ascii="Courier New" w:eastAsia="Times New Roman" w:hAnsi="Courier New" w:cs="Courier New"/>
-          <w:kern w:val="0"/>
-          <w:sz w:val="20"/>
-          <w:szCs w:val="20"/>
-          <w14:ligatures w14:val="none"/>
-        </w:rPr>
-        <w:t>(40.7128, -74.0060)</w:t>
-      </w:r>
-      <w:r>
-        <w:rPr>
-          <w:rFonts w:ascii="Times New Roman" w:eastAsia="Times New Roman" w:hAnsi="Times New Roman" w:cs="Times New Roman"/>
-          <w:kern w:val="0"/>
-          <w:sz w:val="24"/>
-          <w:szCs w:val="24"/>
-          <w14:ligatures w14:val="none"/>
-        </w:rPr>
-        <w:t xml:space="preserve"> and verify the output.</w:t>
+          <w:rFonts w:ascii="Calibri" w:eastAsia="Times New Roman" w:hAnsi="Calibri" w:cs="Calibri"/>
+          <w:kern w:val="0"/>
+          <w:sz w:val="28"/>
+          <w:szCs w:val="28"/>
+          <w14:ligatures w14:val="none"/>
+        </w:rPr>
+        <w:t>(40.7128, -74.0060) and verify the output.</w:t>
       </w:r>
     </w:p>
     <w:p>
@@ -667,25 +762,38 @@
         <w:spacing w:before="100" w:beforeAutospacing="1" w:after="100" w:afterAutospacing="1" w:line="240" w:lineRule="auto"/>
         <w:jc w:val="left"/>
         <w:rPr>
-          <w:rFonts w:ascii="Times New Roman" w:hAnsi="Times New Roman" w:cs="Times New Roman"/>
-          <w:kern w:val="0"/>
-          <w:sz w:val="24"/>
-          <w:szCs w:val="24"/>
-          <w:lang w:eastAsia="zh-CN"/>
-          <w14:ligatures w14:val="none"/>
-        </w:rPr>
-      </w:pPr>
-      <w:r>
-        <w:rPr>
-          <w:rFonts w:ascii="Times New Roman" w:hAnsi="Times New Roman" w:cs="Times New Roman" w:hint="eastAsia"/>
-          <w:kern w:val="0"/>
-          <w:sz w:val="24"/>
-          <w:szCs w:val="24"/>
-          <w:lang w:eastAsia="zh-CN"/>
-          <w14:ligatures w14:val="none"/>
-        </w:rPr>
-        <w:t>Task 3</w:t>
-      </w:r>
+          <w:rFonts w:ascii="Calibri" w:hAnsi="Calibri" w:cs="Calibri"/>
+          <w:kern w:val="0"/>
+          <w:sz w:val="28"/>
+          <w:szCs w:val="28"/>
+          <w:lang w:eastAsia="zh-CN"/>
+          <w14:ligatures w14:val="none"/>
+        </w:rPr>
+      </w:pPr>
+      <w:r>
+        <w:rPr>
+          <w:rFonts w:ascii="Calibri" w:hAnsi="Calibri" w:cs="Calibri"/>
+          <w:kern w:val="0"/>
+          <w:sz w:val="28"/>
+          <w:szCs w:val="28"/>
+          <w:lang w:eastAsia="zh-CN"/>
+          <w14:ligatures w14:val="none"/>
+        </w:rPr>
+        <w:t xml:space="preserve">Task </w:t>
+      </w:r>
+      <w:proofErr w:type="gramStart"/>
+      <w:r>
+        <w:rPr>
+          <w:rFonts w:ascii="Calibri" w:hAnsi="Calibri" w:cs="Calibri"/>
+          <w:kern w:val="0"/>
+          <w:sz w:val="28"/>
+          <w:szCs w:val="28"/>
+          <w:lang w:eastAsia="zh-CN"/>
+          <w14:ligatures w14:val="none"/>
+        </w:rPr>
+        <w:t>3</w:t>
+      </w:r>
+      <w:proofErr w:type="gramEnd"/>
     </w:p>
     <w:p>
       <w:pPr>
@@ -693,19 +801,19 @@
         <w:spacing w:before="100" w:beforeAutospacing="1" w:after="100" w:afterAutospacing="1" w:line="240" w:lineRule="auto"/>
         <w:jc w:val="left"/>
         <w:rPr>
-          <w:rFonts w:ascii="Times New Roman" w:eastAsia="Times New Roman" w:hAnsi="Times New Roman" w:cs="Times New Roman"/>
-          <w:kern w:val="0"/>
-          <w:sz w:val="24"/>
-          <w:szCs w:val="24"/>
-          <w14:ligatures w14:val="none"/>
-        </w:rPr>
-      </w:pPr>
-      <w:r>
-        <w:rPr>
-          <w:rFonts w:ascii="Times New Roman" w:eastAsia="Times New Roman" w:hAnsi="Times New Roman" w:cs="Times New Roman"/>
-          <w:kern w:val="0"/>
-          <w:sz w:val="24"/>
-          <w:szCs w:val="24"/>
+          <w:rFonts w:ascii="Calibri" w:eastAsia="Times New Roman" w:hAnsi="Calibri" w:cs="Calibri"/>
+          <w:kern w:val="0"/>
+          <w:sz w:val="28"/>
+          <w:szCs w:val="28"/>
+          <w14:ligatures w14:val="none"/>
+        </w:rPr>
+      </w:pPr>
+      <w:r>
+        <w:rPr>
+          <w:rFonts w:ascii="Calibri" w:eastAsia="Times New Roman" w:hAnsi="Calibri" w:cs="Calibri"/>
+          <w:kern w:val="0"/>
+          <w:sz w:val="28"/>
+          <w:szCs w:val="28"/>
           <w14:ligatures w14:val="none"/>
         </w:rPr>
         <w:t xml:space="preserve">Modify the given function </w:t>
@@ -713,10 +821,10 @@
       <w:proofErr w:type="spellStart"/>
       <w:r>
         <w:rPr>
-          <w:rFonts w:ascii="Courier New" w:eastAsia="Times New Roman" w:hAnsi="Courier New" w:cs="Courier New"/>
-          <w:kern w:val="0"/>
-          <w:sz w:val="20"/>
-          <w:szCs w:val="20"/>
+          <w:rFonts w:ascii="Calibri" w:eastAsia="Times New Roman" w:hAnsi="Calibri" w:cs="Calibri"/>
+          <w:kern w:val="0"/>
+          <w:sz w:val="28"/>
+          <w:szCs w:val="28"/>
           <w14:ligatures w14:val="none"/>
         </w:rPr>
         <w:t>subway_filter</w:t>
@@ -724,10 +832,66 @@
       <w:proofErr w:type="spellEnd"/>
       <w:r>
         <w:rPr>
-          <w:rFonts w:ascii="Times New Roman" w:eastAsia="Times New Roman" w:hAnsi="Times New Roman" w:cs="Times New Roman"/>
-          <w:kern w:val="0"/>
-          <w:sz w:val="24"/>
-          <w:szCs w:val="24"/>
+          <w:rFonts w:ascii="Calibri" w:hAnsi="Calibri" w:cs="Calibri"/>
+          <w:kern w:val="0"/>
+          <w:sz w:val="28"/>
+          <w:szCs w:val="28"/>
+          <w:lang w:eastAsia="zh-CN"/>
+          <w14:ligatures w14:val="none"/>
+        </w:rPr>
+        <w:t xml:space="preserve"> </w:t>
+      </w:r>
+      <w:r>
+        <w:rPr>
+          <w:rFonts w:ascii="Calibri" w:hAnsi="Calibri" w:cs="Calibri"/>
+          <w:kern w:val="0"/>
+          <w:sz w:val="28"/>
+          <w:szCs w:val="28"/>
+          <w:lang w:eastAsia="zh-CN"/>
+          <w14:ligatures w14:val="none"/>
+        </w:rPr>
+        <w:t>（）</w:t>
+      </w:r>
+      <w:r>
+        <w:rPr>
+          <w:rFonts w:ascii="Calibri" w:hAnsi="Calibri" w:cs="Calibri"/>
+          <w:kern w:val="0"/>
+          <w:sz w:val="28"/>
+          <w:szCs w:val="28"/>
+          <w:lang w:eastAsia="zh-CN"/>
+          <w14:ligatures w14:val="none"/>
+        </w:rPr>
+        <w:t>(</w:t>
+      </w:r>
+      <w:r>
+        <w:rPr>
+          <w:rFonts w:ascii="Calibri" w:hAnsi="Calibri" w:cs="Calibri"/>
+          <w:color w:val="C00000"/>
+          <w:kern w:val="0"/>
+          <w:sz w:val="28"/>
+          <w:szCs w:val="28"/>
+          <w:lang w:eastAsia="zh-CN"/>
+          <w14:ligatures w14:val="none"/>
+        </w:rPr>
+        <w:t>Example 06 in Lecture</w:t>
+      </w:r>
+      <w:r>
+        <w:rPr>
+          <w:rFonts w:ascii="Calibri" w:hAnsi="Calibri" w:cs="Calibri"/>
+          <w:kern w:val="0"/>
+          <w:sz w:val="28"/>
+          <w:szCs w:val="28"/>
+          <w:lang w:eastAsia="zh-CN"/>
+          <w14:ligatures w14:val="none"/>
+        </w:rPr>
+        <w:t>)</w:t>
+      </w:r>
+      <w:r>
+        <w:rPr>
+          <w:rFonts w:ascii="Calibri" w:eastAsia="Times New Roman" w:hAnsi="Calibri" w:cs="Calibri"/>
+          <w:kern w:val="0"/>
+          <w:sz w:val="28"/>
+          <w:szCs w:val="28"/>
           <w14:ligatures w14:val="none"/>
         </w:rPr>
         <w:t xml:space="preserve"> to create a new function named </w:t>
@@ -735,12 +899,12 @@
       <w:proofErr w:type="spellStart"/>
       <w:r>
         <w:rPr>
-          <w:rFonts w:ascii="Courier New" w:eastAsia="Times New Roman" w:hAnsi="Courier New" w:cs="Courier New"/>
+          <w:rFonts w:ascii="Calibri" w:eastAsia="Times New Roman" w:hAnsi="Calibri" w:cs="Calibri"/>
           <w:b/>
           <w:bCs/>
           <w:kern w:val="0"/>
-          <w:sz w:val="20"/>
-          <w:szCs w:val="20"/>
+          <w:sz w:val="28"/>
+          <w:szCs w:val="28"/>
           <w14:ligatures w14:val="none"/>
         </w:rPr>
         <w:t>subway_multi_filter</w:t>
@@ -748,32 +912,53 @@
       <w:proofErr w:type="spellEnd"/>
       <w:r>
         <w:rPr>
-          <w:rFonts w:ascii="Times New Roman" w:eastAsia="Times New Roman" w:hAnsi="Times New Roman" w:cs="Times New Roman"/>
-          <w:kern w:val="0"/>
-          <w:sz w:val="24"/>
-          <w:szCs w:val="24"/>
-          <w14:ligatures w14:val="none"/>
-        </w:rPr>
-        <w:t xml:space="preserve"> that allows filtering subway stations by multiple boroughs using an </w:t>
-      </w:r>
-      <w:r>
-        <w:rPr>
-          <w:rFonts w:ascii="Times New Roman" w:eastAsia="Times New Roman" w:hAnsi="Times New Roman" w:cs="Times New Roman"/>
+          <w:rFonts w:ascii="Calibri" w:eastAsia="Times New Roman" w:hAnsi="Calibri" w:cs="Calibri"/>
+          <w:kern w:val="0"/>
+          <w:sz w:val="28"/>
+          <w:szCs w:val="28"/>
+          <w14:ligatures w14:val="none"/>
+        </w:rPr>
+        <w:t xml:space="preserve"> that allows filtering subway stations by multiple </w:t>
+      </w:r>
+      <w:r>
+        <w:rPr>
+          <w:rFonts w:ascii="Calibri" w:hAnsi="Calibri" w:cs="Calibri"/>
+          <w:kern w:val="0"/>
+          <w:sz w:val="28"/>
+          <w:szCs w:val="28"/>
+          <w:lang w:eastAsia="zh-CN"/>
+          <w14:ligatures w14:val="none"/>
+        </w:rPr>
+        <w:t>borough names</w:t>
+      </w:r>
+      <w:r>
+        <w:rPr>
+          <w:rFonts w:ascii="Calibri" w:eastAsia="Times New Roman" w:hAnsi="Calibri" w:cs="Calibri"/>
+          <w:kern w:val="0"/>
+          <w:sz w:val="28"/>
+          <w:szCs w:val="28"/>
+          <w14:ligatures w14:val="none"/>
+        </w:rPr>
+        <w:t xml:space="preserve"> using an </w:t>
+      </w:r>
+      <w:r>
+        <w:rPr>
+          <w:rFonts w:ascii="Calibri" w:eastAsia="Times New Roman" w:hAnsi="Calibri" w:cs="Calibri"/>
           <w:b/>
           <w:bCs/>
           <w:kern w:val="0"/>
-          <w:sz w:val="24"/>
-          <w:szCs w:val="24"/>
+          <w:sz w:val="28"/>
+          <w:szCs w:val="28"/>
           <w14:ligatures w14:val="none"/>
         </w:rPr>
         <w:t>array parameter</w:t>
       </w:r>
       <w:r>
         <w:rPr>
-          <w:rFonts w:ascii="Times New Roman" w:eastAsia="Times New Roman" w:hAnsi="Times New Roman" w:cs="Times New Roman"/>
-          <w:kern w:val="0"/>
-          <w:sz w:val="24"/>
-          <w:szCs w:val="24"/>
+          <w:rFonts w:ascii="Calibri" w:eastAsia="Times New Roman" w:hAnsi="Calibri" w:cs="Calibri"/>
+          <w:kern w:val="0"/>
+          <w:sz w:val="28"/>
+          <w:szCs w:val="28"/>
           <w14:ligatures w14:val="none"/>
         </w:rPr>
         <w:t>.</w:t>
@@ -789,41 +974,41 @@
         <w:spacing w:before="100" w:beforeAutospacing="1" w:after="100" w:afterAutospacing="1" w:line="240" w:lineRule="auto"/>
         <w:jc w:val="left"/>
         <w:rPr>
-          <w:rFonts w:ascii="Times New Roman" w:eastAsia="Times New Roman" w:hAnsi="Times New Roman" w:cs="Times New Roman"/>
-          <w:kern w:val="0"/>
-          <w:sz w:val="24"/>
-          <w:szCs w:val="24"/>
-          <w14:ligatures w14:val="none"/>
-        </w:rPr>
-      </w:pPr>
-      <w:r>
-        <w:rPr>
-          <w:rFonts w:ascii="Times New Roman" w:eastAsia="Times New Roman" w:hAnsi="Times New Roman" w:cs="Times New Roman"/>
-          <w:kern w:val="0"/>
-          <w:sz w:val="24"/>
-          <w:szCs w:val="24"/>
+          <w:rFonts w:ascii="Calibri" w:eastAsia="Times New Roman" w:hAnsi="Calibri" w:cs="Calibri"/>
+          <w:kern w:val="0"/>
+          <w:sz w:val="28"/>
+          <w:szCs w:val="28"/>
+          <w14:ligatures w14:val="none"/>
+        </w:rPr>
+      </w:pPr>
+      <w:r>
+        <w:rPr>
+          <w:rFonts w:ascii="Calibri" w:eastAsia="Times New Roman" w:hAnsi="Calibri" w:cs="Calibri"/>
+          <w:kern w:val="0"/>
+          <w:sz w:val="28"/>
+          <w:szCs w:val="28"/>
           <w14:ligatures w14:val="none"/>
         </w:rPr>
         <w:t xml:space="preserve">The function should take </w:t>
       </w:r>
       <w:r>
         <w:rPr>
-          <w:rFonts w:ascii="Times New Roman" w:eastAsia="Times New Roman" w:hAnsi="Times New Roman" w:cs="Times New Roman"/>
+          <w:rFonts w:ascii="Calibri" w:eastAsia="Times New Roman" w:hAnsi="Calibri" w:cs="Calibri"/>
           <w:b/>
           <w:bCs/>
           <w:kern w:val="0"/>
-          <w:sz w:val="24"/>
-          <w:szCs w:val="24"/>
+          <w:sz w:val="28"/>
+          <w:szCs w:val="28"/>
           <w14:ligatures w14:val="none"/>
         </w:rPr>
         <w:t>one parameter</w:t>
       </w:r>
       <w:r>
         <w:rPr>
-          <w:rFonts w:ascii="Times New Roman" w:eastAsia="Times New Roman" w:hAnsi="Times New Roman" w:cs="Times New Roman"/>
-          <w:kern w:val="0"/>
-          <w:sz w:val="24"/>
-          <w:szCs w:val="24"/>
+          <w:rFonts w:ascii="Calibri" w:eastAsia="Times New Roman" w:hAnsi="Calibri" w:cs="Calibri"/>
+          <w:kern w:val="0"/>
+          <w:sz w:val="28"/>
+          <w:szCs w:val="28"/>
           <w14:ligatures w14:val="none"/>
         </w:rPr>
         <w:t xml:space="preserve">, </w:t>
@@ -831,10 +1016,10 @@
       <w:proofErr w:type="spellStart"/>
       <w:r>
         <w:rPr>
-          <w:rFonts w:ascii="Courier New" w:eastAsia="Times New Roman" w:hAnsi="Courier New" w:cs="Courier New"/>
-          <w:kern w:val="0"/>
-          <w:sz w:val="20"/>
-          <w:szCs w:val="20"/>
+          <w:rFonts w:ascii="Calibri" w:eastAsia="Times New Roman" w:hAnsi="Calibri" w:cs="Calibri"/>
+          <w:kern w:val="0"/>
+          <w:sz w:val="28"/>
+          <w:szCs w:val="28"/>
           <w14:ligatures w14:val="none"/>
         </w:rPr>
         <w:t>borough_names</w:t>
@@ -842,33 +1027,13 @@
       <w:proofErr w:type="spellEnd"/>
       <w:r>
         <w:rPr>
-          <w:rFonts w:ascii="Times New Roman" w:eastAsia="Times New Roman" w:hAnsi="Times New Roman" w:cs="Times New Roman"/>
-          <w:kern w:val="0"/>
-          <w:sz w:val="24"/>
-          <w:szCs w:val="24"/>
-          <w14:ligatures w14:val="none"/>
-        </w:rPr>
-        <w:t xml:space="preserve">, which is an array of type </w:t>
-      </w:r>
-      <w:r>
-        <w:rPr>
-          <w:rFonts w:ascii="Courier New" w:eastAsia="Times New Roman" w:hAnsi="Courier New" w:cs="Courier New"/>
-          <w:kern w:val="0"/>
-          <w:sz w:val="20"/>
-          <w:szCs w:val="20"/>
-          <w14:ligatures w14:val="none"/>
-        </w:rPr>
-        <w:t>VARCHAR[]</w:t>
-      </w:r>
-      <w:r>
-        <w:rPr>
-          <w:rFonts w:ascii="Times New Roman" w:eastAsia="Times New Roman" w:hAnsi="Times New Roman" w:cs="Times New Roman"/>
-          <w:kern w:val="0"/>
-          <w:sz w:val="24"/>
-          <w:szCs w:val="24"/>
-          <w14:ligatures w14:val="none"/>
-        </w:rPr>
-        <w:t>.</w:t>
+          <w:rFonts w:ascii="Calibri" w:eastAsia="Times New Roman" w:hAnsi="Calibri" w:cs="Calibri"/>
+          <w:kern w:val="0"/>
+          <w:sz w:val="28"/>
+          <w:szCs w:val="28"/>
+          <w14:ligatures w14:val="none"/>
+        </w:rPr>
+        <w:t>, which is an array of type VARCHAR[].</w:t>
       </w:r>
     </w:p>
     <w:p>
@@ -881,30 +1046,45 @@
         <w:spacing w:before="100" w:beforeAutospacing="1" w:after="100" w:afterAutospacing="1" w:line="240" w:lineRule="auto"/>
         <w:jc w:val="left"/>
         <w:rPr>
-          <w:rFonts w:ascii="Times New Roman" w:eastAsia="Times New Roman" w:hAnsi="Times New Roman" w:cs="Times New Roman"/>
-          <w:kern w:val="0"/>
-          <w:sz w:val="24"/>
-          <w:szCs w:val="24"/>
+          <w:rFonts w:ascii="Calibri" w:eastAsia="Times New Roman" w:hAnsi="Calibri" w:cs="Calibri"/>
+          <w:kern w:val="0"/>
+          <w:sz w:val="28"/>
+          <w:szCs w:val="28"/>
           <w14:ligatures w14:val="none"/>
         </w:rPr>
       </w:pPr>
       <w:r>
         <w:rPr>
           <w:rStyle w:val="Strong"/>
+          <w:rFonts w:ascii="Calibri" w:hAnsi="Calibri" w:cs="Calibri"/>
+          <w:sz w:val="28"/>
+          <w:szCs w:val="28"/>
         </w:rPr>
         <w:t>Filtering with Arrays</w:t>
       </w:r>
       <w:r>
+        <w:rPr>
+          <w:rFonts w:ascii="Calibri" w:hAnsi="Calibri" w:cs="Calibri"/>
+          <w:sz w:val="28"/>
+          <w:szCs w:val="28"/>
+        </w:rPr>
         <w:t xml:space="preserve">: Use the </w:t>
       </w:r>
       <w:r>
         <w:rPr>
           <w:rStyle w:val="HTMLCode"/>
-          <w:rFonts w:eastAsiaTheme="majorEastAsia"/>
+          <w:rFonts w:ascii="Calibri" w:eastAsiaTheme="majorEastAsia" w:hAnsi="Calibri" w:cs="Calibri"/>
+          <w:sz w:val="28"/>
+          <w:szCs w:val="28"/>
         </w:rPr>
         <w:t>ANY()</w:t>
       </w:r>
       <w:r>
+        <w:rPr>
+          <w:rFonts w:ascii="Calibri" w:hAnsi="Calibri" w:cs="Calibri"/>
+          <w:sz w:val="28"/>
+          <w:szCs w:val="28"/>
+        </w:rPr>
         <w:t xml:space="preserve"> operator to check if a column value exists in an array</w:t>
       </w:r>
     </w:p>
@@ -915,17 +1095,34 @@
         <w:jc w:val="left"/>
         <w:rPr>
           <w:rStyle w:val="Strong"/>
+          <w:rFonts w:ascii="Calibri" w:hAnsi="Calibri" w:cs="Calibri"/>
+          <w:sz w:val="28"/>
+          <w:szCs w:val="28"/>
           <w:lang w:eastAsia="zh-CN"/>
         </w:rPr>
       </w:pPr>
       <w:r>
         <w:rPr>
           <w:rStyle w:val="Strong"/>
-          <w:rFonts w:hint="eastAsia"/>
-          <w:lang w:eastAsia="zh-CN"/>
-        </w:rPr>
-        <w:t>Task 4</w:t>
-      </w:r>
+          <w:rFonts w:ascii="Calibri" w:hAnsi="Calibri" w:cs="Calibri"/>
+          <w:sz w:val="28"/>
+          <w:szCs w:val="28"/>
+          <w:lang w:eastAsia="zh-CN"/>
+        </w:rPr>
+        <w:t xml:space="preserve">Task </w:t>
+      </w:r>
+      <w:proofErr w:type="gramStart"/>
+      <w:r>
+        <w:rPr>
+          <w:rStyle w:val="Strong"/>
+          <w:rFonts w:ascii="Calibri" w:hAnsi="Calibri" w:cs="Calibri"/>
+          <w:sz w:val="28"/>
+          <w:szCs w:val="28"/>
+          <w:lang w:eastAsia="zh-CN"/>
+        </w:rPr>
+        <w:t>4</w:t>
+      </w:r>
+      <w:proofErr w:type="gramEnd"/>
     </w:p>
     <w:p>
       <w:pPr>
@@ -933,79 +1130,116 @@
         <w:spacing w:before="100" w:beforeAutospacing="1" w:after="100" w:afterAutospacing="1" w:line="240" w:lineRule="auto"/>
         <w:jc w:val="left"/>
         <w:rPr>
-          <w:rFonts w:hint="eastAsia"/>
-          <w:lang w:eastAsia="zh-CN"/>
-        </w:rPr>
-      </w:pPr>
-      <w:r>
+          <w:rFonts w:ascii="Calibri" w:hAnsi="Calibri" w:cs="Calibri"/>
+          <w:sz w:val="28"/>
+          <w:szCs w:val="28"/>
+          <w:lang w:eastAsia="zh-CN"/>
+        </w:rPr>
+      </w:pPr>
+      <w:r>
+        <w:rPr>
+          <w:rFonts w:ascii="Calibri" w:hAnsi="Calibri" w:cs="Calibri"/>
+          <w:sz w:val="28"/>
+          <w:szCs w:val="28"/>
+        </w:rPr>
+        <w:lastRenderedPageBreak/>
         <w:t xml:space="preserve">Modify the given function </w:t>
       </w:r>
       <w:proofErr w:type="spellStart"/>
       <w:r>
         <w:rPr>
           <w:rStyle w:val="HTMLCode"/>
-          <w:rFonts w:eastAsiaTheme="majorEastAsia"/>
+          <w:rFonts w:ascii="Calibri" w:eastAsiaTheme="majorEastAsia" w:hAnsi="Calibri" w:cs="Calibri"/>
           <w:b/>
           <w:bCs/>
+          <w:sz w:val="28"/>
+          <w:szCs w:val="28"/>
         </w:rPr>
         <w:t>dynamic_subway_filter</w:t>
       </w:r>
       <w:proofErr w:type="spellEnd"/>
       <w:r>
-        <w:t xml:space="preserve"> to allow filtering subway stations by multiple</w:t>
-      </w:r>
-      <w:r>
-        <w:rPr>
-          <w:rFonts w:hint="eastAsia"/>
+        <w:rPr>
+          <w:rFonts w:ascii="Calibri" w:hAnsi="Calibri" w:cs="Calibri"/>
+          <w:sz w:val="28"/>
+          <w:szCs w:val="28"/>
+        </w:rPr>
+        <w:t xml:space="preserve"> </w:t>
+      </w:r>
+      <w:r>
+        <w:rPr>
+          <w:rFonts w:ascii="Calibri" w:hAnsi="Calibri" w:cs="Calibri"/>
+          <w:color w:val="FF0000"/>
+          <w:sz w:val="28"/>
+          <w:szCs w:val="28"/>
+          <w:lang w:eastAsia="zh-CN"/>
+        </w:rPr>
+        <w:t xml:space="preserve">(Example 07 in Lecture) </w:t>
+      </w:r>
+      <w:r>
+        <w:rPr>
+          <w:rFonts w:ascii="Calibri" w:hAnsi="Calibri" w:cs="Calibri"/>
+          <w:b/>
+          <w:bCs/>
+          <w:sz w:val="28"/>
+          <w:szCs w:val="28"/>
+        </w:rPr>
+        <w:t>t</w:t>
+      </w:r>
+      <w:r>
+        <w:rPr>
+          <w:rFonts w:ascii="Calibri" w:hAnsi="Calibri" w:cs="Calibri"/>
+          <w:sz w:val="28"/>
+          <w:szCs w:val="28"/>
+        </w:rPr>
+        <w:t>o allow filtering subway stations by multiple</w:t>
+      </w:r>
+      <w:r>
+        <w:rPr>
+          <w:rFonts w:ascii="Calibri" w:hAnsi="Calibri" w:cs="Calibri"/>
+          <w:sz w:val="28"/>
+          <w:szCs w:val="28"/>
           <w:lang w:eastAsia="zh-CN"/>
         </w:rPr>
         <w:t xml:space="preserve"> colors</w:t>
       </w:r>
       <w:r>
         <w:rPr>
-          <w:rFonts w:hint="eastAsia"/>
-          <w:lang w:eastAsia="zh-CN"/>
-        </w:rPr>
-        <w:t xml:space="preserve">. </w:t>
-      </w:r>
-      <w:r>
-        <w:rPr>
-          <w:lang w:eastAsia="zh-CN"/>
-        </w:rPr>
-        <w:t>U</w:t>
-      </w:r>
-      <w:r>
-        <w:rPr>
-          <w:rFonts w:hint="eastAsia"/>
-          <w:lang w:eastAsia="zh-CN"/>
-        </w:rPr>
-        <w:t xml:space="preserve">sing name = </w:t>
-      </w:r>
-      <w:r>
-        <w:rPr>
-          <w:lang w:eastAsia="zh-CN"/>
-        </w:rPr>
-        <w:t>‘</w:t>
-      </w:r>
-      <w:r>
-        <w:rPr>
-          <w:rFonts w:hint="eastAsia"/>
-          <w:lang w:eastAsia="zh-CN"/>
-        </w:rPr>
-        <w:t>7th Ave</w:t>
-      </w:r>
-      <w:r>
-        <w:rPr>
-          <w:lang w:eastAsia="zh-CN"/>
-        </w:rPr>
-        <w:t>’</w:t>
-      </w:r>
-      <w:r>
-        <w:rPr>
-          <w:rFonts w:hint="eastAsia"/>
-          <w:lang w:eastAsia="zh-CN"/>
-        </w:rPr>
-        <w:t xml:space="preserve"> as the filtering condition. </w:t>
+          <w:rFonts w:ascii="Calibri" w:hAnsi="Calibri" w:cs="Calibri"/>
+          <w:sz w:val="28"/>
+          <w:szCs w:val="28"/>
+          <w:lang w:eastAsia="zh-CN"/>
+        </w:rPr>
+        <w:t xml:space="preserve">. Using </w:t>
+      </w:r>
+      <w:r>
+        <w:rPr>
+          <w:rFonts w:ascii="Calibri" w:hAnsi="Calibri" w:cs="Calibri"/>
+          <w:color w:val="FF0000"/>
+          <w:sz w:val="28"/>
+          <w:szCs w:val="28"/>
+          <w:lang w:eastAsia="zh-CN"/>
+        </w:rPr>
+        <w:t>ARRAY[‘BLUE’, ‘RED’]</w:t>
+      </w:r>
+      <w:r>
+        <w:rPr>
+          <w:rFonts w:ascii="Calibri" w:hAnsi="Calibri" w:cs="Calibri"/>
+          <w:color w:val="FF0000"/>
+          <w:sz w:val="28"/>
+          <w:szCs w:val="28"/>
+          <w:lang w:eastAsia="zh-CN"/>
+        </w:rPr>
+        <w:t xml:space="preserve"> </w:t>
+      </w:r>
+      <w:r>
+        <w:rPr>
+          <w:rFonts w:ascii="Calibri" w:hAnsi="Calibri" w:cs="Calibri"/>
+          <w:sz w:val="28"/>
+          <w:szCs w:val="28"/>
+          <w:lang w:eastAsia="zh-CN"/>
+        </w:rPr>
+        <w:t xml:space="preserve">as the filtering condition. </w:t>
       </w:r>
     </w:p>
     <w:p>
@@ -1014,20 +1248,26 @@
         <w:spacing w:before="100" w:beforeAutospacing="1" w:after="100" w:afterAutospacing="1" w:line="240" w:lineRule="auto"/>
         <w:jc w:val="left"/>
         <w:rPr>
-          <w:rFonts w:hint="eastAsia"/>
-          <w:lang w:eastAsia="zh-CN"/>
-        </w:rPr>
-      </w:pPr>
-      <w:r>
-        <w:rPr>
-          <w:rFonts w:hint="eastAsia"/>
+          <w:rFonts w:ascii="Calibri" w:hAnsi="Calibri" w:cs="Calibri"/>
+          <w:sz w:val="28"/>
+          <w:szCs w:val="28"/>
+          <w:lang w:eastAsia="zh-CN"/>
+        </w:rPr>
+      </w:pPr>
+      <w:r>
+        <w:rPr>
+          <w:rFonts w:ascii="Calibri" w:hAnsi="Calibri" w:cs="Calibri"/>
+          <w:sz w:val="28"/>
+          <w:szCs w:val="28"/>
           <w:lang w:eastAsia="zh-CN"/>
         </w:rPr>
         <w:t xml:space="preserve">Provide the SQL and </w:t>
       </w:r>
       <w:r>
         <w:rPr>
-          <w:rFonts w:hint="eastAsia"/>
+          <w:rFonts w:ascii="Calibri" w:hAnsi="Calibri" w:cs="Calibri"/>
+          <w:sz w:val="28"/>
+          <w:szCs w:val="28"/>
           <w:lang w:eastAsia="zh-CN"/>
         </w:rPr>
         <w:t xml:space="preserve">Screenshot of your map. </w:t>
@@ -1039,14 +1279,41 @@
         <w:spacing w:before="100" w:beforeAutospacing="1" w:after="100" w:afterAutospacing="1" w:line="240" w:lineRule="auto"/>
         <w:jc w:val="left"/>
         <w:rPr>
-          <w:rFonts w:ascii="Times New Roman" w:eastAsia="Times New Roman" w:hAnsi="Times New Roman" w:cs="Times New Roman" w:hint="eastAsia"/>
-          <w:kern w:val="0"/>
-          <w:sz w:val="24"/>
-          <w:szCs w:val="24"/>
-          <w:lang w:eastAsia="zh-CN"/>
-          <w14:ligatures w14:val="none"/>
-        </w:rPr>
-      </w:pPr>
+          <w:rFonts w:ascii="Calibri" w:hAnsi="Calibri" w:cs="Calibri"/>
+          <w:sz w:val="28"/>
+          <w:szCs w:val="28"/>
+          <w:lang w:eastAsia="zh-CN"/>
+        </w:rPr>
+      </w:pPr>
+      <w:r>
+        <w:rPr>
+          <w:rFonts w:ascii="Calibri" w:hAnsi="Calibri" w:cs="Calibri"/>
+          <w:sz w:val="28"/>
+          <w:szCs w:val="28"/>
+          <w:lang w:eastAsia="zh-CN"/>
+        </w:rPr>
+        <w:t xml:space="preserve">Task </w:t>
+      </w:r>
+      <w:proofErr w:type="gramStart"/>
+      <w:r>
+        <w:rPr>
+          <w:rFonts w:ascii="Calibri" w:hAnsi="Calibri" w:cs="Calibri"/>
+          <w:sz w:val="28"/>
+          <w:szCs w:val="28"/>
+          <w:lang w:eastAsia="zh-CN"/>
+        </w:rPr>
+        <w:t>5</w:t>
+      </w:r>
+      <w:proofErr w:type="gramEnd"/>
+      <w:r>
+        <w:rPr>
+          <w:rFonts w:ascii="Calibri" w:hAnsi="Calibri" w:cs="Calibri"/>
+          <w:sz w:val="28"/>
+          <w:szCs w:val="28"/>
+          <w:lang w:eastAsia="zh-CN"/>
+        </w:rPr>
+        <w:t>.</w:t>
+      </w:r>
     </w:p>
     <w:p>
       <w:pPr>
@@ -1054,10 +1321,128 @@
         <w:spacing w:before="100" w:beforeAutospacing="1" w:after="100" w:afterAutospacing="1" w:line="240" w:lineRule="auto"/>
         <w:jc w:val="left"/>
         <w:rPr>
-          <w:rFonts w:ascii="Times New Roman" w:eastAsia="Times New Roman" w:hAnsi="Times New Roman" w:cs="Times New Roman" w:hint="eastAsia"/>
-          <w:kern w:val="0"/>
-          <w:sz w:val="24"/>
-          <w:szCs w:val="24"/>
+          <w:rFonts w:ascii="Calibri" w:hAnsi="Calibri" w:cs="Calibri"/>
+          <w:color w:val="C00000"/>
+          <w:sz w:val="28"/>
+          <w:szCs w:val="28"/>
+        </w:rPr>
+      </w:pPr>
+      <w:r>
+        <w:rPr>
+          <w:rFonts w:ascii="Calibri" w:hAnsi="Calibri" w:cs="Calibri"/>
+          <w:color w:val="C00000"/>
+          <w:sz w:val="28"/>
+          <w:szCs w:val="28"/>
+        </w:rPr>
+        <w:t xml:space="preserve">Modify the given function </w:t>
+      </w:r>
+      <w:proofErr w:type="spellStart"/>
+      <w:r>
+        <w:rPr>
+          <w:rFonts w:ascii="Calibri" w:hAnsi="Calibri" w:cs="Calibri"/>
+          <w:color w:val="C00000"/>
+          <w:sz w:val="28"/>
+          <w:szCs w:val="28"/>
+        </w:rPr>
+        <w:t>dynamic_subway_filter</w:t>
+      </w:r>
+      <w:proofErr w:type="spellEnd"/>
+      <w:r>
+        <w:rPr>
+          <w:rFonts w:ascii="Calibri" w:hAnsi="Calibri" w:cs="Calibri"/>
+          <w:color w:val="C00000"/>
+          <w:sz w:val="28"/>
+          <w:szCs w:val="28"/>
+        </w:rPr>
+        <w:t xml:space="preserve"> (Example 08 in Lecture) to filter data using </w:t>
+      </w:r>
+      <w:proofErr w:type="spellStart"/>
+      <w:r>
+        <w:rPr>
+          <w:rFonts w:ascii="Calibri" w:hAnsi="Calibri" w:cs="Calibri"/>
+          <w:color w:val="C00000"/>
+          <w:sz w:val="28"/>
+          <w:szCs w:val="28"/>
+        </w:rPr>
+        <w:t>ST_Intersects</w:t>
+      </w:r>
+      <w:proofErr w:type="spellEnd"/>
+      <w:r>
+        <w:rPr>
+          <w:rFonts w:ascii="Calibri" w:hAnsi="Calibri" w:cs="Calibri"/>
+          <w:color w:val="C00000"/>
+          <w:sz w:val="28"/>
+          <w:szCs w:val="28"/>
+        </w:rPr>
+        <w:t xml:space="preserve">(). The two tables involved are ch05.streets and ch05.subway, with the filtering criterion based on the </w:t>
+      </w:r>
+      <w:r>
+        <w:rPr>
+          <w:rFonts w:ascii="Calibri" w:hAnsi="Calibri" w:cs="Calibri"/>
+          <w:color w:val="C00000"/>
+          <w:sz w:val="28"/>
+          <w:szCs w:val="28"/>
+          <w:lang w:eastAsia="zh-CN"/>
+        </w:rPr>
+        <w:t>‘name’ column</w:t>
+      </w:r>
+      <w:r>
+        <w:rPr>
+          <w:rFonts w:ascii="Calibri" w:hAnsi="Calibri" w:cs="Calibri"/>
+          <w:color w:val="C00000"/>
+          <w:sz w:val="28"/>
+          <w:szCs w:val="28"/>
+        </w:rPr>
+        <w:t>. Select neighborhoods based on the chosen street name from ch05.streets.</w:t>
+      </w:r>
+    </w:p>
+    <w:p>
+      <w:pPr>
+        <w:widowControl/>
+        <w:spacing w:before="100" w:beforeAutospacing="1" w:after="100" w:afterAutospacing="1" w:line="240" w:lineRule="auto"/>
+        <w:jc w:val="left"/>
+        <w:rPr>
+          <w:rFonts w:ascii="Calibri" w:hAnsi="Calibri" w:cs="Calibri"/>
+          <w:sz w:val="28"/>
+          <w:szCs w:val="28"/>
+          <w:lang w:eastAsia="zh-CN"/>
+        </w:rPr>
+      </w:pPr>
+      <w:r>
+        <w:rPr>
+          <w:rFonts w:ascii="Calibri" w:hAnsi="Calibri" w:cs="Calibri"/>
+          <w:sz w:val="28"/>
+          <w:szCs w:val="28"/>
+          <w:lang w:eastAsia="zh-CN"/>
+        </w:rPr>
+        <w:t xml:space="preserve">Provide the SQL and Screenshot of your map. </w:t>
+      </w:r>
+    </w:p>
+    <w:p>
+      <w:pPr>
+        <w:widowControl/>
+        <w:spacing w:before="100" w:beforeAutospacing="1" w:after="100" w:afterAutospacing="1" w:line="240" w:lineRule="auto"/>
+        <w:jc w:val="left"/>
+        <w:rPr>
+          <w:rFonts w:ascii="Calibri" w:eastAsia="Times New Roman" w:hAnsi="Calibri" w:cs="Calibri"/>
+          <w:kern w:val="0"/>
+          <w:sz w:val="28"/>
+          <w:szCs w:val="28"/>
+          <w:lang w:eastAsia="zh-CN"/>
+          <w14:ligatures w14:val="none"/>
+        </w:rPr>
+      </w:pPr>
+    </w:p>
+    <w:p>
+      <w:pPr>
+        <w:widowControl/>
+        <w:spacing w:before="100" w:beforeAutospacing="1" w:after="100" w:afterAutospacing="1" w:line="240" w:lineRule="auto"/>
+        <w:jc w:val="left"/>
+        <w:rPr>
+          <w:rFonts w:ascii="Calibri" w:eastAsia="Times New Roman" w:hAnsi="Calibri" w:cs="Calibri"/>
+          <w:kern w:val="0"/>
+          <w:sz w:val="28"/>
+          <w:szCs w:val="28"/>
           <w14:ligatures w14:val="none"/>
         </w:rPr>
       </w:pPr>

</xml_diff>